<commit_message>
Actualización de DOC y PDF para experiencia a semi-senior
</commit_message>
<xml_diff>
--- a/Plaza Programador .NET Freelance.docx
+++ b/Plaza Programador .NET Freelance.docx
@@ -1,6 +1,6 @@
 
 <file path=word/document.xml><?xml version="1.0" encoding="utf-8"?>
-<w:document xmlns:wpc="http://schemas.microsoft.com/office/word/2010/wordprocessingCanvas" xmlns:cx="http://schemas.microsoft.com/office/drawing/2014/chartex" xmlns:mc="http://schemas.openxmlformats.org/markup-compatibility/2006" xmlns:o="urn:schemas-microsoft-com:office:office" xmlns:r="http://schemas.openxmlformats.org/officeDocument/2006/relationships" xmlns:m="http://schemas.openxmlformats.org/officeDocument/2006/math" xmlns:v="urn:schemas-microsoft-com:vml" xmlns:wp14="http://schemas.microsoft.com/office/word/2010/wordprocessingDrawing" xmlns:wp="http://schemas.openxmlformats.org/drawingml/2006/wordprocessingDrawing" xmlns:w10="urn:schemas-microsoft-com:office:word" xmlns:w="http://schemas.openxmlformats.org/wordprocessingml/2006/main" xmlns:w14="http://schemas.microsoft.com/office/word/2010/wordml" xmlns:w15="http://schemas.microsoft.com/office/word/2012/wordml" xmlns:w16se="http://schemas.microsoft.com/office/word/2015/wordml/symex" xmlns:wpg="http://schemas.microsoft.com/office/word/2010/wordprocessingGroup" xmlns:wpi="http://schemas.microsoft.com/office/word/2010/wordprocessingInk" xmlns:wne="http://schemas.microsoft.com/office/word/2006/wordml" xmlns:wps="http://schemas.microsoft.com/office/word/2010/wordprocessingShape" mc:Ignorable="w14 w15 w16se wp14">
+<w:document xmlns:wpc="http://schemas.microsoft.com/office/word/2010/wordprocessingCanvas" xmlns:cx="http://schemas.microsoft.com/office/drawing/2014/chartex" xmlns:cx1="http://schemas.microsoft.com/office/drawing/2015/9/8/chartex" xmlns:mc="http://schemas.openxmlformats.org/markup-compatibility/2006" xmlns:o="urn:schemas-microsoft-com:office:office" xmlns:r="http://schemas.openxmlformats.org/officeDocument/2006/relationships" xmlns:m="http://schemas.openxmlformats.org/officeDocument/2006/math" xmlns:v="urn:schemas-microsoft-com:vml" xmlns:wp14="http://schemas.microsoft.com/office/word/2010/wordprocessingDrawing" xmlns:wp="http://schemas.openxmlformats.org/drawingml/2006/wordprocessingDrawing" xmlns:w10="urn:schemas-microsoft-com:office:word" xmlns:w="http://schemas.openxmlformats.org/wordprocessingml/2006/main" xmlns:w14="http://schemas.microsoft.com/office/word/2010/wordml" xmlns:w15="http://schemas.microsoft.com/office/word/2012/wordml" xmlns:w16se="http://schemas.microsoft.com/office/word/2015/wordml/symex" xmlns:wpg="http://schemas.microsoft.com/office/word/2010/wordprocessingGroup" xmlns:wpi="http://schemas.microsoft.com/office/word/2010/wordprocessingInk" xmlns:wne="http://schemas.microsoft.com/office/word/2006/wordml" xmlns:wps="http://schemas.microsoft.com/office/word/2010/wordprocessingShape" mc:Ignorable="w14 w15 w16se wp14">
   <w:body>
     <w:p>
       <w:pPr>
@@ -394,7 +394,15 @@
                 <w:szCs w:val="24"/>
                 <w:lang w:eastAsia="es-SV"/>
               </w:rPr>
-              <w:t xml:space="preserve">1 </w:t>
+              <w:t>2</w:t>
+            </w:r>
+            <w:r>
+              <w:rPr>
+                <w:rFonts w:eastAsia="Times New Roman" w:cs="Times New Roman"/>
+                <w:szCs w:val="24"/>
+                <w:lang w:eastAsia="es-SV"/>
+              </w:rPr>
+              <w:t xml:space="preserve"> </w:t>
             </w:r>
             <w:r>
               <w:rPr>
@@ -410,8 +418,10 @@
                 <w:szCs w:val="24"/>
                 <w:lang w:eastAsia="es-SV"/>
               </w:rPr>
-              <w:t xml:space="preserve"> 5</w:t>
-            </w:r>
+              <w:t xml:space="preserve"> 10</w:t>
+            </w:r>
+            <w:bookmarkStart w:id="0" w:name="_GoBack"/>
+            <w:bookmarkEnd w:id="0"/>
             <w:r>
               <w:rPr>
                 <w:rFonts w:eastAsia="Times New Roman" w:cs="Times New Roman"/>
@@ -999,17 +1009,7 @@
           <w:color w:val="4E4E4E"/>
           <w:shd w:val="clear" w:color="auto" w:fill="FFFFFF"/>
         </w:rPr>
-        <w:t>mú</w:t>
-      </w:r>
-      <w:bookmarkStart w:id="0" w:name="_GoBack"/>
-      <w:bookmarkEnd w:id="0"/>
-      <w:r>
-        <w:rPr>
-          <w:rFonts w:cs="Arial"/>
-          <w:color w:val="4E4E4E"/>
-          <w:shd w:val="clear" w:color="auto" w:fill="FFFFFF"/>
-        </w:rPr>
-        <w:t>ltiples</w:t>
+        <w:t>múltiples</w:t>
       </w:r>
       <w:r>
         <w:rPr>
@@ -1695,7 +1695,7 @@
 </file>
 
 <file path=word/endnotes.xml><?xml version="1.0" encoding="utf-8"?>
-<w:endnotes xmlns:wpc="http://schemas.microsoft.com/office/word/2010/wordprocessingCanvas" xmlns:cx="http://schemas.microsoft.com/office/drawing/2014/chartex" xmlns:mc="http://schemas.openxmlformats.org/markup-compatibility/2006" xmlns:o="urn:schemas-microsoft-com:office:office" xmlns:r="http://schemas.openxmlformats.org/officeDocument/2006/relationships" xmlns:m="http://schemas.openxmlformats.org/officeDocument/2006/math" xmlns:v="urn:schemas-microsoft-com:vml" xmlns:wp14="http://schemas.microsoft.com/office/word/2010/wordprocessingDrawing" xmlns:wp="http://schemas.openxmlformats.org/drawingml/2006/wordprocessingDrawing" xmlns:w10="urn:schemas-microsoft-com:office:word" xmlns:w="http://schemas.openxmlformats.org/wordprocessingml/2006/main" xmlns:w14="http://schemas.microsoft.com/office/word/2010/wordml" xmlns:w15="http://schemas.microsoft.com/office/word/2012/wordml" xmlns:w16se="http://schemas.microsoft.com/office/word/2015/wordml/symex" xmlns:wpg="http://schemas.microsoft.com/office/word/2010/wordprocessingGroup" xmlns:wpi="http://schemas.microsoft.com/office/word/2010/wordprocessingInk" xmlns:wne="http://schemas.microsoft.com/office/word/2006/wordml" xmlns:wps="http://schemas.microsoft.com/office/word/2010/wordprocessingShape" mc:Ignorable="w14 w15 w16se wp14">
+<w:endnotes xmlns:wpc="http://schemas.microsoft.com/office/word/2010/wordprocessingCanvas" xmlns:cx="http://schemas.microsoft.com/office/drawing/2014/chartex" xmlns:cx1="http://schemas.microsoft.com/office/drawing/2015/9/8/chartex" xmlns:mc="http://schemas.openxmlformats.org/markup-compatibility/2006" xmlns:o="urn:schemas-microsoft-com:office:office" xmlns:r="http://schemas.openxmlformats.org/officeDocument/2006/relationships" xmlns:m="http://schemas.openxmlformats.org/officeDocument/2006/math" xmlns:v="urn:schemas-microsoft-com:vml" xmlns:wp14="http://schemas.microsoft.com/office/word/2010/wordprocessingDrawing" xmlns:wp="http://schemas.openxmlformats.org/drawingml/2006/wordprocessingDrawing" xmlns:w10="urn:schemas-microsoft-com:office:word" xmlns:w="http://schemas.openxmlformats.org/wordprocessingml/2006/main" xmlns:w14="http://schemas.microsoft.com/office/word/2010/wordml" xmlns:w15="http://schemas.microsoft.com/office/word/2012/wordml" xmlns:w16se="http://schemas.microsoft.com/office/word/2015/wordml/symex" xmlns:wpg="http://schemas.microsoft.com/office/word/2010/wordprocessingGroup" xmlns:wpi="http://schemas.microsoft.com/office/word/2010/wordprocessingInk" xmlns:wne="http://schemas.microsoft.com/office/word/2006/wordml" xmlns:wps="http://schemas.microsoft.com/office/word/2010/wordprocessingShape" mc:Ignorable="w14 w15 w16se wp14">
   <w:endnote w:type="separator" w:id="-1">
     <w:p>
       <w:pPr>
@@ -1720,7 +1720,7 @@
 </file>
 
 <file path=word/footer1.xml><?xml version="1.0" encoding="utf-8"?>
-<w:ftr xmlns:wpc="http://schemas.microsoft.com/office/word/2010/wordprocessingCanvas" xmlns:cx="http://schemas.microsoft.com/office/drawing/2014/chartex" xmlns:mc="http://schemas.openxmlformats.org/markup-compatibility/2006" xmlns:o="urn:schemas-microsoft-com:office:office" xmlns:r="http://schemas.openxmlformats.org/officeDocument/2006/relationships" xmlns:m="http://schemas.openxmlformats.org/officeDocument/2006/math" xmlns:v="urn:schemas-microsoft-com:vml" xmlns:wp14="http://schemas.microsoft.com/office/word/2010/wordprocessingDrawing" xmlns:wp="http://schemas.openxmlformats.org/drawingml/2006/wordprocessingDrawing" xmlns:w10="urn:schemas-microsoft-com:office:word" xmlns:w="http://schemas.openxmlformats.org/wordprocessingml/2006/main" xmlns:w14="http://schemas.microsoft.com/office/word/2010/wordml" xmlns:w15="http://schemas.microsoft.com/office/word/2012/wordml" xmlns:w16se="http://schemas.microsoft.com/office/word/2015/wordml/symex" xmlns:wpg="http://schemas.microsoft.com/office/word/2010/wordprocessingGroup" xmlns:wpi="http://schemas.microsoft.com/office/word/2010/wordprocessingInk" xmlns:wne="http://schemas.microsoft.com/office/word/2006/wordml" xmlns:wps="http://schemas.microsoft.com/office/word/2010/wordprocessingShape" mc:Ignorable="w14 w15 w16se wp14">
+<w:ftr xmlns:wpc="http://schemas.microsoft.com/office/word/2010/wordprocessingCanvas" xmlns:cx="http://schemas.microsoft.com/office/drawing/2014/chartex" xmlns:cx1="http://schemas.microsoft.com/office/drawing/2015/9/8/chartex" xmlns:mc="http://schemas.openxmlformats.org/markup-compatibility/2006" xmlns:o="urn:schemas-microsoft-com:office:office" xmlns:r="http://schemas.openxmlformats.org/officeDocument/2006/relationships" xmlns:m="http://schemas.openxmlformats.org/officeDocument/2006/math" xmlns:v="urn:schemas-microsoft-com:vml" xmlns:wp14="http://schemas.microsoft.com/office/word/2010/wordprocessingDrawing" xmlns:wp="http://schemas.openxmlformats.org/drawingml/2006/wordprocessingDrawing" xmlns:w10="urn:schemas-microsoft-com:office:word" xmlns:w="http://schemas.openxmlformats.org/wordprocessingml/2006/main" xmlns:w14="http://schemas.microsoft.com/office/word/2010/wordml" xmlns:w15="http://schemas.microsoft.com/office/word/2012/wordml" xmlns:w16se="http://schemas.microsoft.com/office/word/2015/wordml/symex" xmlns:wpg="http://schemas.microsoft.com/office/word/2010/wordprocessingGroup" xmlns:wpi="http://schemas.microsoft.com/office/word/2010/wordprocessingInk" xmlns:wne="http://schemas.microsoft.com/office/word/2006/wordml" xmlns:wps="http://schemas.microsoft.com/office/word/2010/wordprocessingShape" mc:Ignorable="w14 w15 w16se wp14">
   <w:p>
     <w:pPr>
       <w:pStyle w:val="Piedepgina"/>
@@ -1728,6 +1728,7 @@
     <w:r>
       <w:rPr>
         <w:noProof/>
+        <w:lang w:eastAsia="es-SV"/>
       </w:rPr>
       <mc:AlternateContent>
         <mc:Choice Requires="wpg">
@@ -1958,11 +1959,11 @@
                                     </pic:cNvPicPr>
                                   </pic:nvPicPr>
                                   <pic:blipFill>
-                                    <a:blip r:embed="rId1" cstate="print">
+                                    <a:blip r:embed="rId3" cstate="print">
                                       <a:extLst>
                                         <a:ext uri="{BEBA8EAE-BF5A-486C-A8C5-ECC9F3942E4B}">
                                           <a14:imgProps xmlns:a14="http://schemas.microsoft.com/office/drawing/2010/main">
-                                            <a14:imgLayer r:embed="rId2">
+                                            <a14:imgLayer r:embed="rId4">
                                               <a14:imgEffect>
                                                 <a14:brightnessContrast bright="20000"/>
                                               </a14:imgEffect>
@@ -2013,7 +2014,7 @@
 </file>
 
 <file path=word/footnotes.xml><?xml version="1.0" encoding="utf-8"?>
-<w:footnotes xmlns:wpc="http://schemas.microsoft.com/office/word/2010/wordprocessingCanvas" xmlns:cx="http://schemas.microsoft.com/office/drawing/2014/chartex" xmlns:mc="http://schemas.openxmlformats.org/markup-compatibility/2006" xmlns:o="urn:schemas-microsoft-com:office:office" xmlns:r="http://schemas.openxmlformats.org/officeDocument/2006/relationships" xmlns:m="http://schemas.openxmlformats.org/officeDocument/2006/math" xmlns:v="urn:schemas-microsoft-com:vml" xmlns:wp14="http://schemas.microsoft.com/office/word/2010/wordprocessingDrawing" xmlns:wp="http://schemas.openxmlformats.org/drawingml/2006/wordprocessingDrawing" xmlns:w10="urn:schemas-microsoft-com:office:word" xmlns:w="http://schemas.openxmlformats.org/wordprocessingml/2006/main" xmlns:w14="http://schemas.microsoft.com/office/word/2010/wordml" xmlns:w15="http://schemas.microsoft.com/office/word/2012/wordml" xmlns:w16se="http://schemas.microsoft.com/office/word/2015/wordml/symex" xmlns:wpg="http://schemas.microsoft.com/office/word/2010/wordprocessingGroup" xmlns:wpi="http://schemas.microsoft.com/office/word/2010/wordprocessingInk" xmlns:wne="http://schemas.microsoft.com/office/word/2006/wordml" xmlns:wps="http://schemas.microsoft.com/office/word/2010/wordprocessingShape" mc:Ignorable="w14 w15 w16se wp14">
+<w:footnotes xmlns:wpc="http://schemas.microsoft.com/office/word/2010/wordprocessingCanvas" xmlns:cx="http://schemas.microsoft.com/office/drawing/2014/chartex" xmlns:cx1="http://schemas.microsoft.com/office/drawing/2015/9/8/chartex" xmlns:mc="http://schemas.openxmlformats.org/markup-compatibility/2006" xmlns:o="urn:schemas-microsoft-com:office:office" xmlns:r="http://schemas.openxmlformats.org/officeDocument/2006/relationships" xmlns:m="http://schemas.openxmlformats.org/officeDocument/2006/math" xmlns:v="urn:schemas-microsoft-com:vml" xmlns:wp14="http://schemas.microsoft.com/office/word/2010/wordprocessingDrawing" xmlns:wp="http://schemas.openxmlformats.org/drawingml/2006/wordprocessingDrawing" xmlns:w10="urn:schemas-microsoft-com:office:word" xmlns:w="http://schemas.openxmlformats.org/wordprocessingml/2006/main" xmlns:w14="http://schemas.microsoft.com/office/word/2010/wordml" xmlns:w15="http://schemas.microsoft.com/office/word/2012/wordml" xmlns:w16se="http://schemas.microsoft.com/office/word/2015/wordml/symex" xmlns:wpg="http://schemas.microsoft.com/office/word/2010/wordprocessingGroup" xmlns:wpi="http://schemas.microsoft.com/office/word/2010/wordprocessingInk" xmlns:wne="http://schemas.microsoft.com/office/word/2006/wordml" xmlns:wps="http://schemas.microsoft.com/office/word/2010/wordprocessingShape" mc:Ignorable="w14 w15 w16se wp14">
   <w:footnote w:type="separator" w:id="-1">
     <w:p>
       <w:pPr>
@@ -2038,7 +2039,7 @@
 </file>
 
 <file path=word/numbering.xml><?xml version="1.0" encoding="utf-8"?>
-<w:numbering xmlns:wpc="http://schemas.microsoft.com/office/word/2010/wordprocessingCanvas" xmlns:cx="http://schemas.microsoft.com/office/drawing/2014/chartex" xmlns:mc="http://schemas.openxmlformats.org/markup-compatibility/2006" xmlns:o="urn:schemas-microsoft-com:office:office" xmlns:r="http://schemas.openxmlformats.org/officeDocument/2006/relationships" xmlns:m="http://schemas.openxmlformats.org/officeDocument/2006/math" xmlns:v="urn:schemas-microsoft-com:vml" xmlns:wp14="http://schemas.microsoft.com/office/word/2010/wordprocessingDrawing" xmlns:wp="http://schemas.openxmlformats.org/drawingml/2006/wordprocessingDrawing" xmlns:w10="urn:schemas-microsoft-com:office:word" xmlns:w="http://schemas.openxmlformats.org/wordprocessingml/2006/main" xmlns:w14="http://schemas.microsoft.com/office/word/2010/wordml" xmlns:w15="http://schemas.microsoft.com/office/word/2012/wordml" xmlns:w16se="http://schemas.microsoft.com/office/word/2015/wordml/symex" xmlns:wpg="http://schemas.microsoft.com/office/word/2010/wordprocessingGroup" xmlns:wpi="http://schemas.microsoft.com/office/word/2010/wordprocessingInk" xmlns:wne="http://schemas.microsoft.com/office/word/2006/wordml" xmlns:wps="http://schemas.microsoft.com/office/word/2010/wordprocessingShape" mc:Ignorable="w14 w15 w16se wp14">
+<w:numbering xmlns:wpc="http://schemas.microsoft.com/office/word/2010/wordprocessingCanvas" xmlns:cx="http://schemas.microsoft.com/office/drawing/2014/chartex" xmlns:cx1="http://schemas.microsoft.com/office/drawing/2015/9/8/chartex" xmlns:mc="http://schemas.openxmlformats.org/markup-compatibility/2006" xmlns:o="urn:schemas-microsoft-com:office:office" xmlns:r="http://schemas.openxmlformats.org/officeDocument/2006/relationships" xmlns:m="http://schemas.openxmlformats.org/officeDocument/2006/math" xmlns:v="urn:schemas-microsoft-com:vml" xmlns:wp14="http://schemas.microsoft.com/office/word/2010/wordprocessingDrawing" xmlns:wp="http://schemas.openxmlformats.org/drawingml/2006/wordprocessingDrawing" xmlns:w10="urn:schemas-microsoft-com:office:word" xmlns:w="http://schemas.openxmlformats.org/wordprocessingml/2006/main" xmlns:w14="http://schemas.microsoft.com/office/word/2010/wordml" xmlns:w15="http://schemas.microsoft.com/office/word/2012/wordml" xmlns:w16se="http://schemas.microsoft.com/office/word/2015/wordml/symex" xmlns:wpg="http://schemas.microsoft.com/office/word/2010/wordprocessingGroup" xmlns:wpi="http://schemas.microsoft.com/office/word/2010/wordprocessingInk" xmlns:wne="http://schemas.microsoft.com/office/word/2006/wordml" xmlns:wps="http://schemas.microsoft.com/office/word/2010/wordprocessingShape" mc:Ignorable="w14 w15 w16se wp14">
   <w:abstractNum w:abstractNumId="0" w15:restartNumberingAfterBreak="0">
     <w:nsid w:val="02E66E53"/>
     <w:multiLevelType w:val="hybridMultilevel"/>

</xml_diff>